<commit_message>
feat: Laws of Christ Jesus our Lord Almighty GOD King Jesus Christ our Lord and Savior
Lord GOD i really hope and pray my faith is not dead. please correct me and rebuke me O Lord my Holy GOD Christ Jesus our Lord Almighty GOD Most High please forgive me all my sins, please wash me clean with the Holy Blood of Jesus Christ our Lord Almighty GOD
</commit_message>
<xml_diff>
--- a/Translating the Bible/GotQuestion.com Articles/Group 98/translated/ceremonial-law_Ukrainian.docx
+++ b/Translating the Bible/GotQuestion.com Articles/Group 98/translated/ceremonial-law_Ukrainian.docx
@@ -1,21 +1,19 @@
 
 <file path=word/document.xml><?xml version="1.0" encoding="utf-8"?>
-<w:document xmlns:wpc="http://schemas.microsoft.com/office/word/2010/wordprocessingCanvas" xmlns:cx="http://schemas.microsoft.com/office/drawing/2014/chartex" xmlns:cx1="http://schemas.microsoft.com/office/drawing/2015/9/8/chartex" xmlns:cx2="http://schemas.microsoft.com/office/drawing/2015/10/21/chartex" xmlns:cx3="http://schemas.microsoft.com/office/drawing/2016/5/9/chartex" xmlns:cx4="http://schemas.microsoft.com/office/drawing/2016/5/10/chartex" xmlns:cx5="http://schemas.microsoft.com/office/drawing/2016/5/11/chartex" xmlns:cx6="http://schemas.microsoft.com/office/drawing/2016/5/12/chartex" xmlns:cx7="http://schemas.microsoft.com/office/drawing/2016/5/13/chartex" xmlns:cx8="http://schemas.microsoft.com/office/drawing/2016/5/14/chartex" xmlns:mc="http://schemas.openxmlformats.org/markup-compatibility/2006" xmlns:aink="http://schemas.microsoft.com/office/drawing/2016/ink" xmlns:am3d="http://schemas.microsoft.com/office/drawing/2017/model3d" xmlns:o="urn:schemas-microsoft-com:office:office" xmlns:r="http://schemas.openxmlformats.org/officeDocument/2006/relationships" xmlns:m="http://schemas.openxmlformats.org/officeDocument/2006/math" xmlns:v="urn:schemas-microsoft-com:vml" xmlns:wp14="http://schemas.microsoft.com/office/word/2010/wordprocessingDrawing" xmlns:wp="http://schemas.openxmlformats.org/drawingml/2006/wordprocessingDrawing" xmlns:w10="urn:schemas-microsoft-com:office:word" xmlns:w="http://schemas.openxmlformats.org/wordprocessingml/2006/main" xmlns:w14="http://schemas.microsoft.com/office/word/2010/wordml" xmlns:w15="http://schemas.microsoft.com/office/word/2012/wordml" xmlns:w16cid="http://schemas.microsoft.com/office/word/2016/wordml/cid" xmlns:w16se="http://schemas.microsoft.com/office/word/2015/wordml/symex" xmlns:wpg="http://schemas.microsoft.com/office/word/2010/wordprocessingGroup" xmlns:wpi="http://schemas.microsoft.com/office/word/2010/wordprocessingInk" xmlns:wne="http://schemas.microsoft.com/office/word/2006/wordml" xmlns:wps="http://schemas.microsoft.com/office/word/2010/wordprocessingShape" mc:Ignorable="w14 w15 w16se w16cid wp14">
+<w:document xmlns:wpc="http://schemas.microsoft.com/office/word/2010/wordprocessingCanvas" xmlns:cx="http://schemas.microsoft.com/office/drawing/2014/chartex" xmlns:cx1="http://schemas.microsoft.com/office/drawing/2015/9/8/chartex" xmlns:cx2="http://schemas.microsoft.com/office/drawing/2015/10/21/chartex" xmlns:cx3="http://schemas.microsoft.com/office/drawing/2016/5/9/chartex" xmlns:cx4="http://schemas.microsoft.com/office/drawing/2016/5/10/chartex" xmlns:cx5="http://schemas.microsoft.com/office/drawing/2016/5/11/chartex" xmlns:cx6="http://schemas.microsoft.com/office/drawing/2016/5/12/chartex" xmlns:cx7="http://schemas.microsoft.com/office/drawing/2016/5/13/chartex" xmlns:cx8="http://schemas.microsoft.com/office/drawing/2016/5/14/chartex" xmlns:mc="http://schemas.openxmlformats.org/markup-compatibility/2006" xmlns:aink="http://schemas.microsoft.com/office/drawing/2016/ink" xmlns:am3d="http://schemas.microsoft.com/office/drawing/2017/model3d" xmlns:o="urn:schemas-microsoft-com:office:office" xmlns:oel="http://schemas.microsoft.com/office/2019/extlst" xmlns:r="http://schemas.openxmlformats.org/officeDocument/2006/relationships" xmlns:m="http://schemas.openxmlformats.org/officeDocument/2006/math" xmlns:v="urn:schemas-microsoft-com:vml" xmlns:wp14="http://schemas.microsoft.com/office/word/2010/wordprocessingDrawing" xmlns:wp="http://schemas.openxmlformats.org/drawingml/2006/wordprocessingDrawing" xmlns:w10="urn:schemas-microsoft-com:office:word" xmlns:w="http://schemas.openxmlformats.org/wordprocessingml/2006/main" xmlns:w14="http://schemas.microsoft.com/office/word/2010/wordml" xmlns:w15="http://schemas.microsoft.com/office/word/2012/wordml" xmlns:w16cex="http://schemas.microsoft.com/office/word/2018/wordml/cex" xmlns:w16cid="http://schemas.microsoft.com/office/word/2016/wordml/cid" xmlns:w16="http://schemas.microsoft.com/office/word/2018/wordml" xmlns:w16du="http://schemas.microsoft.com/office/word/2023/wordml/word16du" xmlns:w16sdtdh="http://schemas.microsoft.com/office/word/2020/wordml/sdtdatahash" xmlns:w16se="http://schemas.microsoft.com/office/word/2015/wordml/symex" xmlns:wpg="http://schemas.microsoft.com/office/word/2010/wordprocessingGroup" xmlns:wpi="http://schemas.microsoft.com/office/word/2010/wordprocessingInk" xmlns:wne="http://schemas.microsoft.com/office/word/2006/wordml" xmlns:wps="http://schemas.microsoft.com/office/word/2010/wordprocessingShape" mc:Ignorable="w14 w15 w16se w16cid w16 w16cex w16sdtdh w16du wp14">
   <w:body>
     <w:p>
       <w:pPr>
         <w:rPr>
-          <w:rStyle w:val="Strong"/>
+          <w:rStyle w:val="a3"/>
           <w:rFonts w:cs="Calibri"/>
           <w:b w:val="0"/>
           <w:color w:val="000000"/>
         </w:rPr>
       </w:pPr>
-      <w:bookmarkStart w:id="0" w:name="_GoBack"/>
-      <w:bookmarkEnd w:id="0"/>
-      <w:r>
-        <w:rPr>
-          <w:rStyle w:val="Strong"/>
+      <w:r>
+        <w:rPr>
+          <w:rStyle w:val="a3"/>
           <w:rFonts w:cs="Calibri"/>
           <w:color w:val="000000"/>
         </w:rPr>
@@ -23,26 +21,24 @@
       </w:r>
       <w:r>
         <w:rPr>
-          <w:rStyle w:val="Strong"/>
+          <w:rStyle w:val="a3"/>
           <w:rFonts w:cs="Calibri"/>
           <w:b w:val="0"/>
           <w:color w:val="000000"/>
         </w:rPr>
-        <w:t>ceremonial law</w:t>
+        <w:t>церемоніальний закон</w:t>
       </w:r>
     </w:p>
     <w:p>
       <w:pPr>
         <w:rPr>
-          <w:rStyle w:val="Strong"/>
-          <w:rFonts w:cs="Calibri"/>
-          <w:b w:val="0"/>
+          <w:rFonts w:cs="Calibri"/>
           <w:color w:val="000000"/>
         </w:rPr>
       </w:pPr>
       <w:r>
         <w:rPr>
-          <w:rStyle w:val="Strong"/>
+          <w:rStyle w:val="a3"/>
           <w:rFonts w:cs="Calibri"/>
           <w:color w:val="000000"/>
         </w:rPr>
@@ -53,13 +49,13 @@
           <w:rFonts w:cs="Calibri"/>
           <w:color w:val="000000"/>
         </w:rPr>
-        <w:t>What is the difference between the ceremonial law, the moral law, and the judicial law in the Old Testament? Is it only the ceremonial law that came to an end at the death of Christ?</w:t>
+        <w:t>Яка різниця між обрядовим, моральним і судовим законом у Старому Завіті? І чи лише обрядовий закон припинив існування зі смертю Христа?</w:t>
       </w:r>
     </w:p>
     <w:p>
       <w:pPr>
         <w:rPr>
-          <w:rStyle w:val="Strong"/>
+          <w:rStyle w:val="a3"/>
           <w:rFonts w:cs="Calibri"/>
           <w:color w:val="000000"/>
         </w:rPr>
@@ -79,21 +75,10 @@
           <w:bCs/>
           <w:color w:val="000000"/>
         </w:rPr>
-        <w:t>Question: "What is the difference between the ceremonial law, the moral law, and the judicial law in the Old Testament?"</w:t>
-      </w:r>
-      <w:r>
-        <w:rPr>
-          <w:rFonts w:cs="Calibri"/>
-          <w:color w:val="000000"/>
-        </w:rPr>
-        <w:br/>
-      </w:r>
-      <w:r>
-        <w:rPr>
-          <w:rFonts w:cs="Calibri"/>
-          <w:color w:val="000000"/>
-        </w:rPr>
-        <w:br/>
+        <w:t>Question: "</w:t>
+      </w:r>
+      <w:r>
+        <w:t xml:space="preserve"> </w:t>
       </w:r>
       <w:r>
         <w:rPr>
@@ -102,6 +87,38 @@
           <w:bCs/>
           <w:color w:val="000000"/>
         </w:rPr>
+        <w:t>Яка різниця між обрядовим, моральним і судовим законами у Старому Завіті</w:t>
+      </w:r>
+      <w:r>
+        <w:rPr>
+          <w:rFonts w:cs="Calibri"/>
+          <w:b/>
+          <w:bCs/>
+          <w:color w:val="000000"/>
+        </w:rPr>
+        <w:t>?"</w:t>
+      </w:r>
+      <w:r>
+        <w:rPr>
+          <w:rFonts w:cs="Calibri"/>
+          <w:color w:val="000000"/>
+        </w:rPr>
+        <w:br/>
+      </w:r>
+      <w:r>
+        <w:rPr>
+          <w:rFonts w:cs="Calibri"/>
+          <w:color w:val="000000"/>
+        </w:rPr>
+        <w:br/>
+      </w:r>
+      <w:r>
+        <w:rPr>
+          <w:rFonts w:cs="Calibri"/>
+          <w:b/>
+          <w:bCs/>
+          <w:color w:val="000000"/>
+        </w:rPr>
         <w:t>Answer:</w:t>
       </w:r>
       <w:r>
@@ -109,58 +126,57 @@
           <w:rFonts w:cs="Calibri"/>
           <w:color w:val="000000"/>
         </w:rPr>
-        <w:t xml:space="preserve"> The law of God given to Moses is a comprehensive set of guidelines to ensure that the Israelites' behavior reflected their status as God's chosen people. It encompasses moral behavior, their position as a godly example to other nations, and systematic procedures for acknowledging God's holiness and mankind's sinfulness. </w:t>
-      </w:r>
-      <w:proofErr w:type="gramStart"/>
-      <w:r>
-        <w:rPr>
-          <w:rFonts w:cs="Calibri"/>
-          <w:color w:val="000000"/>
-        </w:rPr>
-        <w:t>In an attempt to</w:t>
-      </w:r>
-      <w:proofErr w:type="gramEnd"/>
-      <w:r>
-        <w:rPr>
-          <w:rFonts w:cs="Calibri"/>
-          <w:color w:val="000000"/>
-        </w:rPr>
-        <w:t xml:space="preserve"> better understand the purpose of these laws, Jews and Christians categorize them. This has led to the distinction between moral law, ceremonial law, and judicial law.</w:t>
-      </w:r>
-      <w:r>
-        <w:rPr>
-          <w:rFonts w:cs="Calibri"/>
-          <w:color w:val="000000"/>
-        </w:rPr>
-        <w:br/>
-      </w:r>
-      <w:r>
-        <w:rPr>
-          <w:rFonts w:cs="Calibri"/>
-          <w:color w:val="000000"/>
-        </w:rPr>
-        <w:br/>
-      </w:r>
-      <w:r>
-        <w:rPr>
-          <w:rStyle w:val="Strong"/>
-          <w:rFonts w:cs="Calibri"/>
-          <w:color w:val="000000"/>
-        </w:rPr>
-        <w:t>Moral Law</w:t>
-      </w:r>
-      <w:r>
-        <w:rPr>
-          <w:rFonts w:cs="Calibri"/>
-          <w:color w:val="000000"/>
-        </w:rPr>
-        <w:br/>
-        <w:t>The moral laws, or </w:t>
-      </w:r>
-      <w:r>
-        <w:rPr>
-          <w:rStyle w:val="Emphasis"/>
-          <w:rFonts w:cs="Calibri"/>
+        <w:t> </w:t>
+      </w:r>
+      <w:r>
+        <w:rPr>
+          <w:rFonts w:cs="Calibri"/>
+          <w:color w:val="000000"/>
+        </w:rPr>
+        <w:t>Закон Божий, даний Мойсею, є всеосяжним набором настанов, які мають гарантувати, що поведінка ізраїльтян відображатиме їхній статус обраного Богом народу. Він охоплює моральну поведінку, їхнє становище як благочестивого прикладу для інших народів, а також систематичні процедури визнання святості Бога і гріховності людини. Намагаючись краще зрозуміти мету цих законів, юдеї та християни почали їх класифікувати. Це призвело до розмежування на моральний закон, обрядовий закон і судовий закон.</w:t>
+      </w:r>
+      <w:r>
+        <w:rPr>
+          <w:rFonts w:cs="Calibri"/>
+          <w:color w:val="000000"/>
+        </w:rPr>
+        <w:br/>
+      </w:r>
+      <w:r>
+        <w:rPr>
+          <w:rFonts w:cs="Calibri"/>
+          <w:color w:val="000000"/>
+        </w:rPr>
+        <w:br/>
+      </w:r>
+      <w:r>
+        <w:rPr>
+          <w:rStyle w:val="a3"/>
+          <w:rFonts w:cs="Calibri"/>
+          <w:color w:val="000000"/>
+          <w:lang w:val="uk-UA"/>
+        </w:rPr>
+        <w:t>Моральний закон</w:t>
+      </w:r>
+      <w:r>
+        <w:rPr>
+          <w:rFonts w:cs="Calibri"/>
+          <w:color w:val="000000"/>
+        </w:rPr>
+        <w:br/>
+      </w:r>
+      <w:r>
+        <w:rPr>
+          <w:rFonts w:cs="Calibri"/>
+          <w:color w:val="000000"/>
+        </w:rPr>
+        <w:t xml:space="preserve">Моральні закони, або </w:t>
+      </w:r>
+      <w:r>
+        <w:rPr>
+          <w:rFonts w:cs="Calibri"/>
+          <w:i/>
+          <w:iCs/>
           <w:color w:val="000000"/>
         </w:rPr>
         <w:t>mishpatim</w:t>
@@ -170,42 +186,21 @@
           <w:rFonts w:cs="Calibri"/>
           <w:color w:val="000000"/>
         </w:rPr>
-        <w:t>, relate to justice and judgment and are often translated as "ordinances." </w:t>
-      </w:r>
-      <w:r>
-        <w:rPr>
-          <w:rStyle w:val="Emphasis"/>
-          <w:rFonts w:cs="Calibri"/>
-          <w:color w:val="000000"/>
-        </w:rPr>
-        <w:t>Mishpatim</w:t>
-      </w:r>
-      <w:r>
-        <w:rPr>
-          <w:rFonts w:cs="Calibri"/>
-          <w:color w:val="000000"/>
-        </w:rPr>
-        <w:t> are said to be based on God's holy nature. As such, the ordinances are holy, just, and unchanging. Their purpose is to promote the welfare of those who obey. The value of the laws is considered obvious by reason and common sense. The moral law encompasses regulations on justice, respect, and sexual conduct, and includes the Ten Commandments. It also includes penalties for failure to obey the ordinances. Moral law does not point people to Christ; it merely illuminates the fallen state of all mankind.</w:t>
-      </w:r>
-      <w:r>
-        <w:rPr>
-          <w:rFonts w:cs="Calibri"/>
-          <w:color w:val="000000"/>
-        </w:rPr>
-        <w:br/>
-      </w:r>
-      <w:r>
-        <w:rPr>
-          <w:rFonts w:cs="Calibri"/>
-          <w:color w:val="000000"/>
-        </w:rPr>
-        <w:br/>
-        <w:t>Modern Protestants are divided over the applicability of </w:t>
-      </w:r>
-      <w:r>
-        <w:rPr>
-          <w:rStyle w:val="Emphasis"/>
-          <w:rFonts w:cs="Calibri"/>
+        <w:t xml:space="preserve"> (мішпатім), пов'язані зі справедливістю і правосуддям, і їх часто перекладають як "постанови". Вважається, що</w:t>
+      </w:r>
+      <w:r>
+        <w:rPr>
+          <w:rFonts w:cs="Calibri"/>
+          <w:color w:val="000000"/>
+          <w:lang w:val="uk-UA"/>
+        </w:rPr>
+        <w:t xml:space="preserve"> </w:t>
+      </w:r>
+      <w:r>
+        <w:rPr>
+          <w:rFonts w:cs="Calibri"/>
+          <w:i/>
+          <w:iCs/>
           <w:color w:val="000000"/>
         </w:rPr>
         <w:t>mishpatim</w:t>
@@ -215,12 +210,69 @@
           <w:rFonts w:cs="Calibri"/>
           <w:color w:val="000000"/>
         </w:rPr>
-        <w:t> in the church age. Some believe that Jesus' assertion that the law will remain in effect until the earth passes away (Matthew 5:18) means that believers are still bound to it. Others, however, understand that Jesus fulfilled this requirement (Matthew 5:17), and that we are instead under the law of Christ (Galatians 6:2), which is thought to be "love God and love others" (Matthew 22:36-40). Although many of the moral laws in the Old Testament give excellent examples as to how to love God and love others, and freedom from the law is not license to sin (Romans 6:15), we are not specifically bound by </w:t>
-      </w:r>
-      <w:r>
-        <w:rPr>
-          <w:rStyle w:val="Emphasis"/>
-          <w:rFonts w:cs="Calibri"/>
+        <w:t xml:space="preserve"> </w:t>
+      </w:r>
+      <w:r>
+        <w:rPr>
+          <w:rFonts w:cs="Calibri"/>
+          <w:color w:val="000000"/>
+        </w:rPr>
+        <w:t>(</w:t>
+      </w:r>
+      <w:r>
+        <w:rPr>
+          <w:rFonts w:cs="Calibri"/>
+          <w:color w:val="000000"/>
+        </w:rPr>
+        <w:t>мішпатім</w:t>
+      </w:r>
+      <w:r>
+        <w:rPr>
+          <w:rFonts w:cs="Calibri"/>
+          <w:color w:val="000000"/>
+        </w:rPr>
+        <w:t>)</w:t>
+      </w:r>
+      <w:r>
+        <w:rPr>
+          <w:rFonts w:cs="Calibri"/>
+          <w:color w:val="000000"/>
+        </w:rPr>
+        <w:t xml:space="preserve"> ґрунтуються на святій Божій природі. Як такі, таїнства є святими, справедливими і незмінними. Їх мета - сприяти добробуту тих, хто їм підкоряється. Цінність законів вважається очевидною з точки зору розуму і здорового глузду. Моральний закон охоплює положення про справедливість, повагу та інтимну поведінку і включає в себе Десять Заповідей. Він також включає в себе покарання за невиконання постанов. Моральний закон не вказує людям на Христа, він лише висвітлює гріховний стан усього людства.</w:t>
+      </w:r>
+      <w:r>
+        <w:rPr>
+          <w:rFonts w:cs="Calibri"/>
+          <w:color w:val="000000"/>
+        </w:rPr>
+        <w:br/>
+      </w:r>
+      <w:r>
+        <w:rPr>
+          <w:rFonts w:cs="Calibri"/>
+          <w:color w:val="000000"/>
+        </w:rPr>
+        <w:br/>
+      </w:r>
+      <w:r>
+        <w:rPr>
+          <w:rFonts w:cs="Calibri"/>
+          <w:color w:val="000000"/>
+        </w:rPr>
+        <w:t>Сучасні протестанти розділилися в думках щодо застосування</w:t>
+      </w:r>
+      <w:r>
+        <w:rPr>
+          <w:rFonts w:cs="Calibri"/>
+          <w:color w:val="000000"/>
+        </w:rPr>
+        <w:t xml:space="preserve"> </w:t>
+      </w:r>
+      <w:r>
+        <w:rPr>
+          <w:rFonts w:cs="Calibri"/>
+          <w:i/>
+          <w:iCs/>
           <w:color w:val="000000"/>
         </w:rPr>
         <w:t>mishpatim</w:t>
@@ -230,42 +282,94 @@
           <w:rFonts w:cs="Calibri"/>
           <w:color w:val="000000"/>
         </w:rPr>
-        <w:t>.</w:t>
-      </w:r>
-      <w:r>
-        <w:rPr>
-          <w:rFonts w:cs="Calibri"/>
-          <w:color w:val="000000"/>
-        </w:rPr>
-        <w:br/>
-      </w:r>
-      <w:r>
-        <w:rPr>
-          <w:rFonts w:cs="Calibri"/>
-          <w:color w:val="000000"/>
-        </w:rPr>
-        <w:br/>
-      </w:r>
-      <w:r>
-        <w:rPr>
-          <w:rStyle w:val="Strong"/>
-          <w:rFonts w:cs="Calibri"/>
-          <w:color w:val="000000"/>
-        </w:rPr>
-        <w:t>Ceremonial Law</w:t>
-      </w:r>
-      <w:r>
-        <w:rPr>
-          <w:rFonts w:cs="Calibri"/>
-          <w:color w:val="000000"/>
-        </w:rPr>
-        <w:br/>
-        <w:t>The ceremonial laws are called </w:t>
-      </w:r>
-      <w:r>
-        <w:rPr>
-          <w:rStyle w:val="Emphasis"/>
-          <w:rFonts w:cs="Calibri"/>
+        <w:t xml:space="preserve"> </w:t>
+      </w:r>
+      <w:r>
+        <w:rPr>
+          <w:rFonts w:cs="Calibri"/>
+          <w:color w:val="000000"/>
+        </w:rPr>
+        <w:t>(</w:t>
+      </w:r>
+      <w:r>
+        <w:rPr>
+          <w:rFonts w:cs="Calibri"/>
+          <w:color w:val="000000"/>
+        </w:rPr>
+        <w:t>мішпатіму</w:t>
+      </w:r>
+      <w:r>
+        <w:rPr>
+          <w:rFonts w:cs="Calibri"/>
+          <w:color w:val="000000"/>
+        </w:rPr>
+        <w:t>)</w:t>
+      </w:r>
+      <w:r>
+        <w:rPr>
+          <w:rFonts w:cs="Calibri"/>
+          <w:color w:val="000000"/>
+        </w:rPr>
+        <w:t xml:space="preserve"> в епоху Церкви. Одні вважають, що твердження Ісуса про те, що Закон буде чинним, доки не мине земля (Матвія 5:18), означає, що віруючі все ще зобов'язані дотримуватися його. Інші, однак, розуміють, що Ісус виконав цю вимогу (Матвія 5:17), і що натомість ми перебуваємо під законом Христа (Галатів 6:2), який, як вважається, полягає в тому, аби "любити Бога і любити ближніх" (Матвія 22:36-40). Попри те, що багато моральних законів Старого Завіту дають чудові приклади того, як любити Бога і любити інших, а свобода від закону не є дозволом на гріх (Римлянам 6:15), ми не є безпосередньо зв'язані законом </w:t>
+      </w:r>
+      <w:r>
+        <w:rPr>
+          <w:rFonts w:cs="Calibri"/>
+          <w:i/>
+          <w:iCs/>
+          <w:color w:val="000000"/>
+        </w:rPr>
+        <w:t>mishpatim</w:t>
+      </w:r>
+      <w:r>
+        <w:rPr>
+          <w:rFonts w:cs="Calibri"/>
+          <w:color w:val="000000"/>
+        </w:rPr>
+        <w:t xml:space="preserve"> (мішпатім).</w:t>
+      </w:r>
+      <w:r>
+        <w:rPr>
+          <w:rFonts w:cs="Calibri"/>
+          <w:color w:val="000000"/>
+        </w:rPr>
+        <w:br/>
+      </w:r>
+      <w:r>
+        <w:rPr>
+          <w:rFonts w:cs="Calibri"/>
+          <w:color w:val="000000"/>
+        </w:rPr>
+        <w:br/>
+      </w:r>
+      <w:r>
+        <w:rPr>
+          <w:rStyle w:val="a3"/>
+          <w:rFonts w:cs="Calibri"/>
+          <w:color w:val="000000"/>
+          <w:lang w:val="uk-UA"/>
+        </w:rPr>
+        <w:t>Церемоніальний закон</w:t>
+      </w:r>
+      <w:r>
+        <w:rPr>
+          <w:rFonts w:cs="Calibri"/>
+          <w:color w:val="000000"/>
+        </w:rPr>
+        <w:br/>
+      </w:r>
+      <w:r>
+        <w:rPr>
+          <w:rFonts w:cs="Calibri"/>
+          <w:color w:val="000000"/>
+        </w:rPr>
+        <w:t xml:space="preserve">Церемоніальні закони в івриті називаються </w:t>
+      </w:r>
+      <w:r>
+        <w:rPr>
+          <w:rFonts w:cs="Calibri"/>
+          <w:i/>
+          <w:iCs/>
           <w:color w:val="000000"/>
         </w:rPr>
         <w:t>hukkim</w:t>
@@ -275,12 +379,13 @@
           <w:rFonts w:cs="Calibri"/>
           <w:color w:val="000000"/>
         </w:rPr>
-        <w:t> or </w:t>
-      </w:r>
-      <w:r>
-        <w:rPr>
-          <w:rStyle w:val="Emphasis"/>
-          <w:rFonts w:cs="Calibri"/>
+        <w:t xml:space="preserve"> (хуккім) або </w:t>
+      </w:r>
+      <w:r>
+        <w:rPr>
+          <w:rFonts w:cs="Calibri"/>
+          <w:i/>
+          <w:iCs/>
           <w:color w:val="000000"/>
         </w:rPr>
         <w:t>chuqqah</w:t>
@@ -290,7 +395,7 @@
           <w:rFonts w:cs="Calibri"/>
           <w:color w:val="000000"/>
         </w:rPr>
-        <w:t> in Hebrew, which literally means “custom of the nation”; the words are often translated as “statutes.” These laws seem to focus the adherent’s attention on God. They include instructions on regaining right standing with God (e.g., sacrifices and other ceremonies regarding “uncleanness”), remembrances of God’s work in Israel (e.g., feasts and festivals), specific regulations meant to distinguish Israelites from their pagan neighbors (e.g., dietary and clothing restrictions), and signs that point to the coming Messiah (e.g., the Sabbath, circumcision, Passover, and the redemption of the firstborn). Some Jews believe that the ceremonial law is not fixed. They hold that, as societies evolve, so do God’s expectations of how His followers should relate to Him. This view is not indicated in the Bible.</w:t>
+        <w:t xml:space="preserve"> (чукка), що буквально означає "звичаї народу"; ці слова часто перекладають як "статути". Ці закони радше зосереджують увагу послідовника на Богові. Вони включають в себе вказівки про те, як відновити правильні стосунки з Богом (наприклад, жертвоприношення та інші церемонії, пов'язані з "нечистотою"), спогади про Божу роботу в Ізраїлі (наприклад, свята і фестивалі), конкретні правила, покликані відрізняти ізраїльтян від їхніх сусідів-язичників (наприклад, обмеження в їжі та одязі), а також знаки, що вказують на прихід Месії (наприклад, субота, обрізання, Пасха і викуплення первістків). Деякі євреї вважають, що церемоніальний закон не є фіксованим. Вони вважають, що з розвитком суспільства змінюються і Божі очікування щодо того, як Його послідовники повинні ставитися до Нього. Ця точка зору не відображена в Біблії.</w:t>
       </w:r>
       <w:r>
         <w:rPr>
@@ -306,83 +411,70 @@
         </w:rPr>
         <w:lastRenderedPageBreak/>
         <w:br/>
-        <w:t>Christians are not bound by ceremonial law. Since the church is not the nation of Israel, memorial festivals, such as the Feast of Weeks and Passover, do not apply. Galatians 3:23-25 explains that since Jesus has come, Christians are not required to sacrifice or circumcise. There is still debate in Protestant churches over the applicability of the Sabbath. Some say that its inclusion in the Ten Commandments gives it the weight of moral law. Others quote Colossians 2:16-17 and Romans 14:5 to explain that Jesus has fulfilled the Sabbath and become our Sabbath rest. As Romans 14:5 says, "Each one should be fully convinced in his own mind." The applicability of the Old Testament law in the life of a Christian has always related to its usefulness in loving God and others. If someone feels observing the Sabbath aids him in this, he is free to observe it.</w:t>
-      </w:r>
-      <w:r>
-        <w:rPr>
-          <w:rFonts w:cs="Calibri"/>
-          <w:color w:val="000000"/>
-        </w:rPr>
-        <w:br/>
-      </w:r>
-      <w:r>
-        <w:rPr>
-          <w:rFonts w:cs="Calibri"/>
-          <w:color w:val="000000"/>
-        </w:rPr>
-        <w:br/>
-      </w:r>
-      <w:r>
-        <w:rPr>
-          <w:rStyle w:val="Strong"/>
-          <w:rFonts w:cs="Calibri"/>
-          <w:color w:val="000000"/>
-        </w:rPr>
-        <w:t>Judicial/Civil Law</w:t>
-      </w:r>
-      <w:r>
-        <w:rPr>
-          <w:rFonts w:cs="Calibri"/>
-          <w:color w:val="000000"/>
-        </w:rPr>
-        <w:br/>
-        <w:t xml:space="preserve">The Westminster Confession adds the category of judicial or civil law. These laws were specifically given for the culture and place of the Israelites and encompass </w:t>
-      </w:r>
-      <w:proofErr w:type="gramStart"/>
-      <w:r>
-        <w:rPr>
-          <w:rFonts w:cs="Calibri"/>
-          <w:color w:val="000000"/>
-        </w:rPr>
-        <w:t>all of</w:t>
-      </w:r>
-      <w:proofErr w:type="gramEnd"/>
-      <w:r>
-        <w:rPr>
-          <w:rFonts w:cs="Calibri"/>
-          <w:color w:val="000000"/>
-        </w:rPr>
-        <w:t xml:space="preserve"> the moral law except the Ten Commandments. This includes everything from murder to restitution for a man gored by an ox and the responsibility of the man who dug a pit to rescue his neighbor's trapped donkey (Exodus 21:12-36). Since the Jews saw no difference between their God-ordained morality and their cultural responsibilities, this category is used by Christians far more than by Jewish scholars.</w:t>
-      </w:r>
-      <w:r>
-        <w:rPr>
-          <w:rFonts w:cs="Calibri"/>
-          <w:color w:val="000000"/>
-        </w:rPr>
-        <w:br/>
-      </w:r>
-      <w:r>
-        <w:rPr>
-          <w:rFonts w:cs="Calibri"/>
-          <w:color w:val="000000"/>
-        </w:rPr>
-        <w:br/>
-        <w:t>The division of the Jewish law into different categories is a human construct designed to better understand the nature of God and define which laws church-age Christians are still required to follow. Many believe the ceremonial law is not applicable, but we are bound by the Ten Commandments. </w:t>
-      </w:r>
-      <w:r>
-        <w:rPr>
-          <w:rStyle w:val="Emphasis"/>
-          <w:rFonts w:cs="Calibri"/>
-          <w:color w:val="000000"/>
-        </w:rPr>
-        <w:t>All</w:t>
-      </w:r>
-      <w:r>
-        <w:rPr>
-          <w:rFonts w:cs="Calibri"/>
-          <w:color w:val="000000"/>
-        </w:rPr>
-        <w:t> the law is useful for instruction (2 Timothy 3:16), and nothing in the Bible indicates that God intended a distinction of categories. Christians are not under the law (Romans 10:4). Jesus fulfilled the law, thus abolishing the difference between Jew and Gentile "so that in Himself He might make the two into one new man, thus establishing peace, and might reconcile them both in one body to God through the cross…" (Ephesians 2:15-16).</w:t>
+      </w:r>
+      <w:r>
+        <w:rPr>
+          <w:rFonts w:cs="Calibri"/>
+          <w:color w:val="000000"/>
+        </w:rPr>
+        <w:t>Християни не зв'язані церемоніальним законом. Оскільки церква не є народом Ізраїлю, на неї не поширюються пам'ятні свята, такі як Седмиці та Пасха. Галатів 3:23-25 пояснює, що з приходом Ісуса Христа християни більше не мають потреби в жертвоприношеннях чи обрізанні. У протестантських церквах досі точаться суперечки щодо дотримання Суботи (Шабат). Одні кажуть, що включення Суботи до Десяти Заповідей надає їй ваги морального закону. Інші цитують Колосян 2:16-17 і Римлян 14:5, щоб пояснити, що Ісус виконав Суботу і став нашим Суботнім відпочинком. Як сказано в Римлян 14:5: "Кожен повинен бути цілком переконаний у власній думці". Застосування старозавітного закону в житті християнина завжди було пов'язане з його корисністю в любові до Бога та інших людей. Якщо хтось відчуває, що дотримання Суботи (Шабату) допомагає йому в цьому, він може вільно її дотримуватися.</w:t>
+      </w:r>
+      <w:r>
+        <w:rPr>
+          <w:rFonts w:cs="Calibri"/>
+          <w:color w:val="000000"/>
+        </w:rPr>
+        <w:br/>
+      </w:r>
+      <w:r>
+        <w:rPr>
+          <w:rFonts w:cs="Calibri"/>
+          <w:color w:val="000000"/>
+        </w:rPr>
+        <w:br/>
+      </w:r>
+      <w:r>
+        <w:rPr>
+          <w:rStyle w:val="a3"/>
+          <w:rFonts w:cs="Calibri"/>
+          <w:color w:val="000000"/>
+        </w:rPr>
+        <w:t>Судовий/цивільний закон</w:t>
+      </w:r>
+      <w:r>
+        <w:rPr>
+          <w:rFonts w:cs="Calibri"/>
+          <w:color w:val="000000"/>
+        </w:rPr>
+        <w:br/>
+      </w:r>
+      <w:r>
+        <w:rPr>
+          <w:rFonts w:cs="Calibri"/>
+          <w:color w:val="000000"/>
+        </w:rPr>
+        <w:t>Вестмінстерське віросповідання додає категорію судового або цивільного закону. Ці закони були спеціально встановлені з урахуванням культурних та географічних особливостей ізраїльтян і охоплюють весь моральний закон, за винятком Десяти Заповідей. Сюди входить все, від вбивства до відшкодування збитків людині, яку роздер бик, і відповідальності людини, яка викопала криницю, щоб врятувати віслюка свого сусіда, який потрапив у пастку (Вихід 21:12-36). Оскільки євреї не бачили різниці між своєю Богом встановленою мораллю і своїми культурними обов'язками, ця категорія використовується християнами набагато частіше, ніж єврейськими вченими.</w:t>
+      </w:r>
+      <w:r>
+        <w:rPr>
+          <w:rFonts w:cs="Calibri"/>
+          <w:color w:val="000000"/>
+        </w:rPr>
+        <w:br/>
+      </w:r>
+      <w:r>
+        <w:rPr>
+          <w:rFonts w:cs="Calibri"/>
+          <w:color w:val="000000"/>
+        </w:rPr>
+        <w:br/>
+      </w:r>
+      <w:r>
+        <w:rPr>
+          <w:rFonts w:cs="Calibri"/>
+          <w:color w:val="000000"/>
+        </w:rPr>
+        <w:t>Розподіл юдейського закону на різні категорії - це людська конструкція, створена для того, аби краще зрозуміти природу Бога і визначити, яких законів християни Церковного віку все ще зобов'язані дотримуватися. Багато хто вважає, що церемоніальний закон не застосовується, але ми зобов'язані дотримуватися Десяти Заповідей. Весь закон корисний для навчання (2 Тимофія 3:16), і ніщо в Біблії не вказує на те, що Бог мав намір розділити закони на категорії. Християни не перебувають під Законом (Римлян 10:4). Ісус виконав Закон, скасувавши таким чином різницю між юдеєм та не-євреєм, "Він примирив ці два народи з Богом в одному тілі через Свою смерть на хресті і так Він припинив ворожнечу між ними." (Ефесян 2:15-16).</w:t>
       </w:r>
     </w:p>
     <w:p>
@@ -440,7 +532,22 @@
           <w:rFonts w:cs="Calibri"/>
           <w:color w:val="000000"/>
         </w:rPr>
-        <w:t>"&gt;English&lt;/a&gt;&lt;br&gt;&lt;br&gt;</w:t>
+        <w:t>"&gt;</w:t>
+      </w:r>
+      <w:r>
+        <w:rPr>
+          <w:rFonts w:cs="Calibri"/>
+          <w:color w:val="000000"/>
+          <w:lang w:val="uk-UA"/>
+        </w:rPr>
+        <w:t>Англійською</w:t>
+      </w:r>
+      <w:r>
+        <w:rPr>
+          <w:rFonts w:cs="Calibri"/>
+          <w:color w:val="000000"/>
+        </w:rPr>
+        <w:t>&lt;/a&gt;&lt;br&gt;&lt;br&gt;</w:t>
       </w:r>
     </w:p>
     <w:sectPr>
@@ -454,7 +561,7 @@
 </file>
 
 <file path=word/numbering.xml><?xml version="1.0" encoding="utf-8"?>
-<w:numbering xmlns:wpc="http://schemas.microsoft.com/office/word/2010/wordprocessingCanvas" xmlns:cx="http://schemas.microsoft.com/office/drawing/2014/chartex" xmlns:cx1="http://schemas.microsoft.com/office/drawing/2015/9/8/chartex" xmlns:cx2="http://schemas.microsoft.com/office/drawing/2015/10/21/chartex" xmlns:cx3="http://schemas.microsoft.com/office/drawing/2016/5/9/chartex" xmlns:cx4="http://schemas.microsoft.com/office/drawing/2016/5/10/chartex" xmlns:cx5="http://schemas.microsoft.com/office/drawing/2016/5/11/chartex" xmlns:cx6="http://schemas.microsoft.com/office/drawing/2016/5/12/chartex" xmlns:cx7="http://schemas.microsoft.com/office/drawing/2016/5/13/chartex" xmlns:cx8="http://schemas.microsoft.com/office/drawing/2016/5/14/chartex" xmlns:mc="http://schemas.openxmlformats.org/markup-compatibility/2006" xmlns:aink="http://schemas.microsoft.com/office/drawing/2016/ink" xmlns:am3d="http://schemas.microsoft.com/office/drawing/2017/model3d" xmlns:o="urn:schemas-microsoft-com:office:office" xmlns:r="http://schemas.openxmlformats.org/officeDocument/2006/relationships" xmlns:m="http://schemas.openxmlformats.org/officeDocument/2006/math" xmlns:v="urn:schemas-microsoft-com:vml" xmlns:wp14="http://schemas.microsoft.com/office/word/2010/wordprocessingDrawing" xmlns:wp="http://schemas.openxmlformats.org/drawingml/2006/wordprocessingDrawing" xmlns:w10="urn:schemas-microsoft-com:office:word" xmlns:w="http://schemas.openxmlformats.org/wordprocessingml/2006/main" xmlns:w14="http://schemas.microsoft.com/office/word/2010/wordml" xmlns:w15="http://schemas.microsoft.com/office/word/2012/wordml" xmlns:w16cid="http://schemas.microsoft.com/office/word/2016/wordml/cid" xmlns:w16se="http://schemas.microsoft.com/office/word/2015/wordml/symex" xmlns:wpg="http://schemas.microsoft.com/office/word/2010/wordprocessingGroup" xmlns:wpi="http://schemas.microsoft.com/office/word/2010/wordprocessingInk" xmlns:wne="http://schemas.microsoft.com/office/word/2006/wordml" xmlns:wps="http://schemas.microsoft.com/office/word/2010/wordprocessingShape" mc:Ignorable="w14 w15 w16se w16cid wp14">
+<w:numbering xmlns:wpc="http://schemas.microsoft.com/office/word/2010/wordprocessingCanvas" xmlns:cx="http://schemas.microsoft.com/office/drawing/2014/chartex" xmlns:cx1="http://schemas.microsoft.com/office/drawing/2015/9/8/chartex" xmlns:cx2="http://schemas.microsoft.com/office/drawing/2015/10/21/chartex" xmlns:cx3="http://schemas.microsoft.com/office/drawing/2016/5/9/chartex" xmlns:cx4="http://schemas.microsoft.com/office/drawing/2016/5/10/chartex" xmlns:cx5="http://schemas.microsoft.com/office/drawing/2016/5/11/chartex" xmlns:cx6="http://schemas.microsoft.com/office/drawing/2016/5/12/chartex" xmlns:cx7="http://schemas.microsoft.com/office/drawing/2016/5/13/chartex" xmlns:cx8="http://schemas.microsoft.com/office/drawing/2016/5/14/chartex" xmlns:mc="http://schemas.openxmlformats.org/markup-compatibility/2006" xmlns:aink="http://schemas.microsoft.com/office/drawing/2016/ink" xmlns:am3d="http://schemas.microsoft.com/office/drawing/2017/model3d" xmlns:o="urn:schemas-microsoft-com:office:office" xmlns:oel="http://schemas.microsoft.com/office/2019/extlst" xmlns:r="http://schemas.openxmlformats.org/officeDocument/2006/relationships" xmlns:m="http://schemas.openxmlformats.org/officeDocument/2006/math" xmlns:v="urn:schemas-microsoft-com:vml" xmlns:wp14="http://schemas.microsoft.com/office/word/2010/wordprocessingDrawing" xmlns:wp="http://schemas.openxmlformats.org/drawingml/2006/wordprocessingDrawing" xmlns:w10="urn:schemas-microsoft-com:office:word" xmlns:w="http://schemas.openxmlformats.org/wordprocessingml/2006/main" xmlns:w14="http://schemas.microsoft.com/office/word/2010/wordml" xmlns:w15="http://schemas.microsoft.com/office/word/2012/wordml" xmlns:w16cex="http://schemas.microsoft.com/office/word/2018/wordml/cex" xmlns:w16cid="http://schemas.microsoft.com/office/word/2016/wordml/cid" xmlns:w16="http://schemas.microsoft.com/office/word/2018/wordml" xmlns:w16du="http://schemas.microsoft.com/office/word/2023/wordml/word16du" xmlns:w16sdtdh="http://schemas.microsoft.com/office/word/2020/wordml/sdtdatahash" xmlns:w16se="http://schemas.microsoft.com/office/word/2015/wordml/symex" xmlns:wpg="http://schemas.microsoft.com/office/word/2010/wordprocessingGroup" xmlns:wpi="http://schemas.microsoft.com/office/word/2010/wordprocessingInk" xmlns:wne="http://schemas.microsoft.com/office/word/2006/wordml" xmlns:wps="http://schemas.microsoft.com/office/word/2010/wordprocessingShape" mc:Ignorable="w14 w15 w16se w16cid w16 w16cex w16sdtdh w16du wp14">
   <w:abstractNum w:abstractNumId="0" w15:restartNumberingAfterBreak="0">
     <w:nsid w:val="FFFFFF1D"/>
     <w:multiLevelType w:val="multilevel"/>
@@ -595,24 +702,24 @@
       </w:rPr>
     </w:lvl>
   </w:abstractNum>
-  <w:num w:numId="1">
+  <w:num w:numId="1" w16cid:durableId="2047369699">
     <w:abstractNumId w:val="0"/>
   </w:num>
 </w:numbering>
 </file>
 
 <file path=word/styles.xml><?xml version="1.0" encoding="utf-8"?>
-<w:styles xmlns:mc="http://schemas.openxmlformats.org/markup-compatibility/2006" xmlns:r="http://schemas.openxmlformats.org/officeDocument/2006/relationships" xmlns:w="http://schemas.openxmlformats.org/wordprocessingml/2006/main" xmlns:w14="http://schemas.microsoft.com/office/word/2010/wordml" xmlns:w15="http://schemas.microsoft.com/office/word/2012/wordml" xmlns:w16cid="http://schemas.microsoft.com/office/word/2016/wordml/cid" xmlns:w16se="http://schemas.microsoft.com/office/word/2015/wordml/symex" mc:Ignorable="w14 w15 w16se w16cid">
+<w:styles xmlns:mc="http://schemas.openxmlformats.org/markup-compatibility/2006" xmlns:r="http://schemas.openxmlformats.org/officeDocument/2006/relationships" xmlns:w="http://schemas.openxmlformats.org/wordprocessingml/2006/main" xmlns:w14="http://schemas.microsoft.com/office/word/2010/wordml" xmlns:w15="http://schemas.microsoft.com/office/word/2012/wordml" xmlns:w16cex="http://schemas.microsoft.com/office/word/2018/wordml/cex" xmlns:w16cid="http://schemas.microsoft.com/office/word/2016/wordml/cid" xmlns:w16="http://schemas.microsoft.com/office/word/2018/wordml" xmlns:w16du="http://schemas.microsoft.com/office/word/2023/wordml/word16du" xmlns:w16sdtdh="http://schemas.microsoft.com/office/word/2020/wordml/sdtdatahash" xmlns:w16se="http://schemas.microsoft.com/office/word/2015/wordml/symex" mc:Ignorable="w14 w15 w16se w16cid w16 w16cex w16sdtdh w16du">
   <w:docDefaults>
     <w:rPrDefault>
       <w:rPr>
         <w:rFonts w:ascii="Calibri" w:eastAsia="Calibri" w:hAnsi="Calibri" w:cs="Times New Roman"/>
-        <w:lang w:val="en-US" w:eastAsia="en-US" w:bidi="ar-SA"/>
+        <w:lang w:val="uk-UA" w:eastAsia="uk-UA" w:bidi="ar-SA"/>
       </w:rPr>
     </w:rPrDefault>
     <w:pPrDefault/>
   </w:docDefaults>
-  <w:latentStyles w:defLockedState="0" w:defUIPriority="99" w:defSemiHidden="0" w:defUnhideWhenUsed="0" w:defQFormat="0" w:count="375">
+  <w:latentStyles w:defLockedState="0" w:defUIPriority="99" w:defSemiHidden="0" w:defUnhideWhenUsed="0" w:defQFormat="0" w:count="376">
     <w:lsdException w:name="Normal" w:uiPriority="0" w:qFormat="1"/>
     <w:lsdException w:name="heading 1" w:uiPriority="9" w:qFormat="1"/>
     <w:lsdException w:name="heading 2" w:semiHidden="1" w:uiPriority="9" w:unhideWhenUsed="1" w:qFormat="1"/>
@@ -988,8 +1095,9 @@
     <w:lsdException w:name="Smart Hyperlink" w:semiHidden="1" w:unhideWhenUsed="1"/>
     <w:lsdException w:name="Hashtag" w:semiHidden="1" w:unhideWhenUsed="1"/>
     <w:lsdException w:name="Unresolved Mention" w:semiHidden="1" w:unhideWhenUsed="1"/>
+    <w:lsdException w:name="Smart Link" w:semiHidden="1" w:unhideWhenUsed="1"/>
   </w:latentStyles>
-  <w:style w:type="paragraph" w:default="1" w:styleId="Normal">
+  <w:style w:type="paragraph" w:default="1" w:styleId="a">
     <w:name w:val="Normal"/>
     <w:qFormat/>
     <w:rsid w:val="0072302E"/>
@@ -999,15 +1107,16 @@
     <w:rPr>
       <w:sz w:val="22"/>
       <w:szCs w:val="22"/>
+      <w:lang w:val="en-US" w:eastAsia="en-US"/>
     </w:rPr>
   </w:style>
-  <w:style w:type="character" w:default="1" w:styleId="DefaultParagraphFont">
+  <w:style w:type="character" w:default="1" w:styleId="a0">
     <w:name w:val="Default Paragraph Font"/>
     <w:uiPriority w:val="1"/>
     <w:semiHidden/>
     <w:unhideWhenUsed/>
   </w:style>
-  <w:style w:type="table" w:default="1" w:styleId="TableNormal">
+  <w:style w:type="table" w:default="1" w:styleId="a1">
     <w:name w:val="Normal Table"/>
     <w:uiPriority w:val="99"/>
     <w:semiHidden/>
@@ -1022,13 +1131,13 @@
       </w:tblCellMar>
     </w:tblPr>
   </w:style>
-  <w:style w:type="numbering" w:default="1" w:styleId="NoList">
+  <w:style w:type="numbering" w:default="1" w:styleId="a2">
     <w:name w:val="No List"/>
     <w:uiPriority w:val="99"/>
     <w:semiHidden/>
     <w:unhideWhenUsed/>
   </w:style>
-  <w:style w:type="character" w:styleId="Strong">
+  <w:style w:type="character" w:styleId="a3">
     <w:name w:val="Strong"/>
     <w:uiPriority w:val="22"/>
     <w:qFormat/>
@@ -1046,9 +1155,10 @@
     <w:rPr>
       <w:sz w:val="22"/>
       <w:szCs w:val="22"/>
+      <w:lang w:val="en-US" w:eastAsia="en-US"/>
     </w:rPr>
   </w:style>
-  <w:style w:type="character" w:styleId="Hyperlink">
+  <w:style w:type="character" w:styleId="a4">
     <w:name w:val="Hyperlink"/>
     <w:uiPriority w:val="99"/>
     <w:unhideWhenUsed/>
@@ -1067,15 +1177,15 @@
   </w:style>
   <w:style w:type="character" w:customStyle="1" w:styleId="apple-style-span">
     <w:name w:val="apple-style-span"/>
-    <w:basedOn w:val="DefaultParagraphFont"/>
+    <w:basedOn w:val="a0"/>
     <w:rsid w:val="00933597"/>
   </w:style>
   <w:style w:type="character" w:customStyle="1" w:styleId="apple-converted-space">
     <w:name w:val="apple-converted-space"/>
-    <w:basedOn w:val="DefaultParagraphFont"/>
+    <w:basedOn w:val="a0"/>
     <w:rsid w:val="00933597"/>
   </w:style>
-  <w:style w:type="character" w:styleId="CommentReference">
+  <w:style w:type="character" w:styleId="a5">
     <w:name w:val="annotation reference"/>
     <w:uiPriority w:val="99"/>
     <w:semiHidden/>
@@ -1086,10 +1196,10 @@
       <w:szCs w:val="16"/>
     </w:rPr>
   </w:style>
-  <w:style w:type="paragraph" w:styleId="CommentText">
+  <w:style w:type="paragraph" w:styleId="a6">
     <w:name w:val="annotation text"/>
-    <w:basedOn w:val="Normal"/>
-    <w:link w:val="CommentTextChar"/>
+    <w:basedOn w:val="a"/>
+    <w:link w:val="a7"/>
     <w:uiPriority w:val="99"/>
     <w:semiHidden/>
     <w:unhideWhenUsed/>
@@ -1099,19 +1209,19 @@
       <w:szCs w:val="20"/>
     </w:rPr>
   </w:style>
-  <w:style w:type="character" w:customStyle="1" w:styleId="CommentTextChar">
-    <w:name w:val="Comment Text Char"/>
-    <w:basedOn w:val="DefaultParagraphFont"/>
-    <w:link w:val="CommentText"/>
+  <w:style w:type="character" w:customStyle="1" w:styleId="a7">
+    <w:name w:val="Текст примітки Знак"/>
+    <w:basedOn w:val="a0"/>
+    <w:link w:val="a6"/>
     <w:uiPriority w:val="99"/>
     <w:semiHidden/>
     <w:rsid w:val="00A55D36"/>
   </w:style>
-  <w:style w:type="paragraph" w:styleId="CommentSubject">
+  <w:style w:type="paragraph" w:styleId="a8">
     <w:name w:val="annotation subject"/>
-    <w:basedOn w:val="CommentText"/>
-    <w:next w:val="CommentText"/>
-    <w:link w:val="CommentSubjectChar"/>
+    <w:basedOn w:val="a6"/>
+    <w:next w:val="a6"/>
+    <w:link w:val="a9"/>
     <w:uiPriority w:val="99"/>
     <w:semiHidden/>
     <w:unhideWhenUsed/>
@@ -1121,9 +1231,9 @@
       <w:bCs/>
     </w:rPr>
   </w:style>
-  <w:style w:type="character" w:customStyle="1" w:styleId="CommentSubjectChar">
-    <w:name w:val="Comment Subject Char"/>
-    <w:link w:val="CommentSubject"/>
+  <w:style w:type="character" w:customStyle="1" w:styleId="a9">
+    <w:name w:val="Тема примітки Знак"/>
+    <w:link w:val="a8"/>
     <w:uiPriority w:val="99"/>
     <w:semiHidden/>
     <w:rsid w:val="00A55D36"/>
@@ -1132,10 +1242,10 @@
       <w:bCs/>
     </w:rPr>
   </w:style>
-  <w:style w:type="paragraph" w:styleId="BalloonText">
+  <w:style w:type="paragraph" w:styleId="aa">
     <w:name w:val="Balloon Text"/>
-    <w:basedOn w:val="Normal"/>
-    <w:link w:val="BalloonTextChar"/>
+    <w:basedOn w:val="a"/>
+    <w:link w:val="ab"/>
     <w:uiPriority w:val="99"/>
     <w:semiHidden/>
     <w:unhideWhenUsed/>
@@ -1149,9 +1259,9 @@
       <w:szCs w:val="16"/>
     </w:rPr>
   </w:style>
-  <w:style w:type="character" w:customStyle="1" w:styleId="BalloonTextChar">
-    <w:name w:val="Balloon Text Char"/>
-    <w:link w:val="BalloonText"/>
+  <w:style w:type="character" w:customStyle="1" w:styleId="ab">
+    <w:name w:val="Текст у виносці Знак"/>
+    <w:link w:val="aa"/>
     <w:uiPriority w:val="99"/>
     <w:semiHidden/>
     <w:rsid w:val="00A55D36"/>
@@ -1161,7 +1271,7 @@
       <w:szCs w:val="16"/>
     </w:rPr>
   </w:style>
-  <w:style w:type="character" w:styleId="Emphasis">
+  <w:style w:type="character" w:styleId="ac">
     <w:name w:val="Emphasis"/>
     <w:uiPriority w:val="20"/>
     <w:qFormat/>

</xml_diff>